<commit_message>
implements certification with diligence success
</commit_message>
<xml_diff>
--- a/storage/app/templates/certificate_edital.docx
+++ b/storage/app/templates/certificate_edital.docx
@@ -1327,6 +1327,23 @@
         </w:rPr>
         <w:t>}</w:t>
       </w:r>
+    </w:p>
+    <w:p>
+      <w:pPr>
+        <w:pStyle w:val="Corpo"/>
+        <w:suppressLineNumbers w:val="0"/>
+        <w:bidi w:val="0"/>
+        <w:spacing w:before="0" w:beforeAutospacing="off" w:after="160" w:afterAutospacing="off" w:line="259" w:lineRule="auto"/>
+        <w:jc w:val="both"/>
+        <w:rPr>
+          <w:rFonts w:ascii="Times New Roman" w:hAnsi="Times New Roman" w:eastAsia="Calibri" w:cs="Calibri"/>
+          <w:noProof w:val="0"/>
+          <w:color w:val="000000" w:themeColor="text1" w:themeTint="FF" w:themeShade="FF"/>
+          <w:sz w:val="24"/>
+          <w:szCs w:val="24"/>
+          <w:lang w:val="pt-BR" w:eastAsia="en-US" w:bidi="ar-SA"/>
+        </w:rPr>
+      </w:pPr>
     </w:p>
     <w:p>
       <w:pPr>

</xml_diff>